<commit_message>
worked on the ready to print files for business cards
</commit_message>
<xml_diff>
--- a/BUSINESSCARD/BUGAYONG_8.5x13.docx
+++ b/BUSINESSCARD/BUGAYONG_8.5x13.docx
@@ -11,10 +11,10 @@
           <w:noProof/>
         </w:rPr>
         <w:drawing>
-          <wp:inline distT="0" distB="0" distL="0" distR="0" wp14:anchorId="31D9FA14" wp14:editId="2607BADF">
+          <wp:inline distT="0" distB="0" distL="0" distR="0" wp14:anchorId="648FA131" wp14:editId="7527D3E0">
             <wp:extent cx="1828800" cy="3200400"/>
             <wp:effectExtent l="19050" t="19050" r="19050" b="19050"/>
-            <wp:docPr id="46123918" name="Picture 2" descr="A logo with green lines&#10;&#10;AI-generated content may be incorrect."/>
+            <wp:docPr id="1660933393" name="Picture 1" descr="A logo with green lines and white text&#10;&#10;AI-generated content may be incorrect."/>
             <wp:cNvGraphicFramePr>
               <a:graphicFrameLocks xmlns:a="http://schemas.openxmlformats.org/drawingml/2006/main" noChangeAspect="1"/>
             </wp:cNvGraphicFramePr>
@@ -22,7 +22,7 @@
               <a:graphicData uri="http://schemas.openxmlformats.org/drawingml/2006/picture">
                 <pic:pic xmlns:pic="http://schemas.openxmlformats.org/drawingml/2006/picture">
                   <pic:nvPicPr>
-                    <pic:cNvPr id="1167669298" name="Picture 2" descr="A logo with green lines&#10;&#10;AI-generated content may be incorrect."/>
+                    <pic:cNvPr id="1955352424" name="Picture 1" descr="A logo with green lines and white text&#10;&#10;AI-generated content may be incorrect."/>
                     <pic:cNvPicPr>
                       <a:picLocks noChangeAspect="1" noChangeArrowheads="1"/>
                     </pic:cNvPicPr>
@@ -51,7 +51,7 @@
                     <a:noFill/>
                     <a:ln>
                       <a:solidFill>
-                        <a:schemeClr val="tx1"/>
+                        <a:schemeClr val="bg2"/>
                       </a:solidFill>
                     </a:ln>
                   </pic:spPr>
@@ -66,10 +66,10 @@
           <w:noProof/>
         </w:rPr>
         <w:drawing>
-          <wp:inline distT="0" distB="0" distL="0" distR="0" wp14:anchorId="54AEA3E8" wp14:editId="12C8378C">
+          <wp:inline distT="0" distB="0" distL="0" distR="0" wp14:anchorId="100666E0" wp14:editId="60A54789">
             <wp:extent cx="1828800" cy="3200400"/>
             <wp:effectExtent l="19050" t="19050" r="19050" b="19050"/>
-            <wp:docPr id="2106279100" name="Picture 2" descr="A logo with green lines&#10;&#10;AI-generated content may be incorrect."/>
+            <wp:docPr id="1395505270" name="Picture 1" descr="A logo with green lines and white text&#10;&#10;AI-generated content may be incorrect."/>
             <wp:cNvGraphicFramePr>
               <a:graphicFrameLocks xmlns:a="http://schemas.openxmlformats.org/drawingml/2006/main" noChangeAspect="1"/>
             </wp:cNvGraphicFramePr>
@@ -77,7 +77,7 @@
               <a:graphicData uri="http://schemas.openxmlformats.org/drawingml/2006/picture">
                 <pic:pic xmlns:pic="http://schemas.openxmlformats.org/drawingml/2006/picture">
                   <pic:nvPicPr>
-                    <pic:cNvPr id="1167669298" name="Picture 2" descr="A logo with green lines&#10;&#10;AI-generated content may be incorrect."/>
+                    <pic:cNvPr id="1955352424" name="Picture 1" descr="A logo with green lines and white text&#10;&#10;AI-generated content may be incorrect."/>
                     <pic:cNvPicPr>
                       <a:picLocks noChangeAspect="1" noChangeArrowheads="1"/>
                     </pic:cNvPicPr>
@@ -106,7 +106,7 @@
                     <a:noFill/>
                     <a:ln>
                       <a:solidFill>
-                        <a:schemeClr val="tx1"/>
+                        <a:schemeClr val="bg2"/>
                       </a:solidFill>
                     </a:ln>
                   </pic:spPr>
@@ -121,10 +121,10 @@
           <w:noProof/>
         </w:rPr>
         <w:drawing>
-          <wp:inline distT="0" distB="0" distL="0" distR="0" wp14:anchorId="440AD6C0" wp14:editId="7F4EF2DE">
+          <wp:inline distT="0" distB="0" distL="0" distR="0" wp14:anchorId="5B039FF4" wp14:editId="351C49F4">
             <wp:extent cx="1828800" cy="3200400"/>
             <wp:effectExtent l="19050" t="19050" r="19050" b="19050"/>
-            <wp:docPr id="2145864509" name="Picture 2" descr="A logo with green lines&#10;&#10;AI-generated content may be incorrect."/>
+            <wp:docPr id="1750501838" name="Picture 1" descr="A logo with green lines and white text&#10;&#10;AI-generated content may be incorrect."/>
             <wp:cNvGraphicFramePr>
               <a:graphicFrameLocks xmlns:a="http://schemas.openxmlformats.org/drawingml/2006/main" noChangeAspect="1"/>
             </wp:cNvGraphicFramePr>
@@ -132,7 +132,7 @@
               <a:graphicData uri="http://schemas.openxmlformats.org/drawingml/2006/picture">
                 <pic:pic xmlns:pic="http://schemas.openxmlformats.org/drawingml/2006/picture">
                   <pic:nvPicPr>
-                    <pic:cNvPr id="1167669298" name="Picture 2" descr="A logo with green lines&#10;&#10;AI-generated content may be incorrect."/>
+                    <pic:cNvPr id="1955352424" name="Picture 1" descr="A logo with green lines and white text&#10;&#10;AI-generated content may be incorrect."/>
                     <pic:cNvPicPr>
                       <a:picLocks noChangeAspect="1" noChangeArrowheads="1"/>
                     </pic:cNvPicPr>
@@ -161,7 +161,7 @@
                     <a:noFill/>
                     <a:ln>
                       <a:solidFill>
-                        <a:schemeClr val="tx1"/>
+                        <a:schemeClr val="bg2"/>
                       </a:solidFill>
                     </a:ln>
                   </pic:spPr>
@@ -176,10 +176,10 @@
           <w:noProof/>
         </w:rPr>
         <w:drawing>
-          <wp:inline distT="0" distB="0" distL="0" distR="0" wp14:anchorId="6958B229" wp14:editId="02C29EB3">
+          <wp:inline distT="0" distB="0" distL="0" distR="0" wp14:anchorId="1E419D56" wp14:editId="563DB452">
             <wp:extent cx="1828800" cy="3200400"/>
             <wp:effectExtent l="19050" t="19050" r="19050" b="19050"/>
-            <wp:docPr id="1402483340" name="Picture 2" descr="A logo with green lines&#10;&#10;AI-generated content may be incorrect."/>
+            <wp:docPr id="1231303216" name="Picture 1" descr="A logo with green lines and white text&#10;&#10;AI-generated content may be incorrect."/>
             <wp:cNvGraphicFramePr>
               <a:graphicFrameLocks xmlns:a="http://schemas.openxmlformats.org/drawingml/2006/main" noChangeAspect="1"/>
             </wp:cNvGraphicFramePr>
@@ -187,7 +187,7 @@
               <a:graphicData uri="http://schemas.openxmlformats.org/drawingml/2006/picture">
                 <pic:pic xmlns:pic="http://schemas.openxmlformats.org/drawingml/2006/picture">
                   <pic:nvPicPr>
-                    <pic:cNvPr id="1167669298" name="Picture 2" descr="A logo with green lines&#10;&#10;AI-generated content may be incorrect."/>
+                    <pic:cNvPr id="1955352424" name="Picture 1" descr="A logo with green lines and white text&#10;&#10;AI-generated content may be incorrect."/>
                     <pic:cNvPicPr>
                       <a:picLocks noChangeAspect="1" noChangeArrowheads="1"/>
                     </pic:cNvPicPr>
@@ -216,7 +216,7 @@
                     <a:noFill/>
                     <a:ln>
                       <a:solidFill>
-                        <a:schemeClr val="tx1"/>
+                        <a:schemeClr val="bg2"/>
                       </a:solidFill>
                     </a:ln>
                   </pic:spPr>
@@ -231,10 +231,10 @@
           <w:noProof/>
         </w:rPr>
         <w:drawing>
-          <wp:inline distT="0" distB="0" distL="0" distR="0" wp14:anchorId="16C111E8" wp14:editId="572A09B1">
+          <wp:inline distT="0" distB="0" distL="0" distR="0" wp14:anchorId="05AE1665" wp14:editId="029DD1C6">
             <wp:extent cx="1828800" cy="3200400"/>
             <wp:effectExtent l="19050" t="19050" r="19050" b="19050"/>
-            <wp:docPr id="1530905564" name="Picture 2" descr="A logo with green lines&#10;&#10;AI-generated content may be incorrect."/>
+            <wp:docPr id="2099568874" name="Picture 1" descr="A logo with green lines and white text&#10;&#10;AI-generated content may be incorrect."/>
             <wp:cNvGraphicFramePr>
               <a:graphicFrameLocks xmlns:a="http://schemas.openxmlformats.org/drawingml/2006/main" noChangeAspect="1"/>
             </wp:cNvGraphicFramePr>
@@ -242,7 +242,7 @@
               <a:graphicData uri="http://schemas.openxmlformats.org/drawingml/2006/picture">
                 <pic:pic xmlns:pic="http://schemas.openxmlformats.org/drawingml/2006/picture">
                   <pic:nvPicPr>
-                    <pic:cNvPr id="1167669298" name="Picture 2" descr="A logo with green lines&#10;&#10;AI-generated content may be incorrect."/>
+                    <pic:cNvPr id="1955352424" name="Picture 1" descr="A logo with green lines and white text&#10;&#10;AI-generated content may be incorrect."/>
                     <pic:cNvPicPr>
                       <a:picLocks noChangeAspect="1" noChangeArrowheads="1"/>
                     </pic:cNvPicPr>
@@ -271,7 +271,7 @@
                     <a:noFill/>
                     <a:ln>
                       <a:solidFill>
-                        <a:schemeClr val="tx1"/>
+                        <a:schemeClr val="bg2"/>
                       </a:solidFill>
                     </a:ln>
                   </pic:spPr>
@@ -286,10 +286,10 @@
           <w:noProof/>
         </w:rPr>
         <w:drawing>
-          <wp:inline distT="0" distB="0" distL="0" distR="0" wp14:anchorId="0195DC54" wp14:editId="1F9CA31B">
+          <wp:inline distT="0" distB="0" distL="0" distR="0" wp14:anchorId="15C35F4C" wp14:editId="032B943F">
             <wp:extent cx="1828800" cy="3200400"/>
             <wp:effectExtent l="19050" t="19050" r="19050" b="19050"/>
-            <wp:docPr id="1325827764" name="Picture 2" descr="A logo with green lines&#10;&#10;AI-generated content may be incorrect."/>
+            <wp:docPr id="1639196926" name="Picture 1" descr="A logo with green lines and white text&#10;&#10;AI-generated content may be incorrect."/>
             <wp:cNvGraphicFramePr>
               <a:graphicFrameLocks xmlns:a="http://schemas.openxmlformats.org/drawingml/2006/main" noChangeAspect="1"/>
             </wp:cNvGraphicFramePr>
@@ -297,7 +297,7 @@
               <a:graphicData uri="http://schemas.openxmlformats.org/drawingml/2006/picture">
                 <pic:pic xmlns:pic="http://schemas.openxmlformats.org/drawingml/2006/picture">
                   <pic:nvPicPr>
-                    <pic:cNvPr id="1167669298" name="Picture 2" descr="A logo with green lines&#10;&#10;AI-generated content may be incorrect."/>
+                    <pic:cNvPr id="1955352424" name="Picture 1" descr="A logo with green lines and white text&#10;&#10;AI-generated content may be incorrect."/>
                     <pic:cNvPicPr>
                       <a:picLocks noChangeAspect="1" noChangeArrowheads="1"/>
                     </pic:cNvPicPr>
@@ -326,7 +326,7 @@
                     <a:noFill/>
                     <a:ln>
                       <a:solidFill>
-                        <a:schemeClr val="tx1"/>
+                        <a:schemeClr val="bg2"/>
                       </a:solidFill>
                     </a:ln>
                   </pic:spPr>
@@ -341,10 +341,10 @@
           <w:noProof/>
         </w:rPr>
         <w:drawing>
-          <wp:inline distT="0" distB="0" distL="0" distR="0" wp14:anchorId="225148B9" wp14:editId="2787CBA8">
+          <wp:inline distT="0" distB="0" distL="0" distR="0" wp14:anchorId="1E1CCE2D" wp14:editId="521E5D1A">
             <wp:extent cx="1828800" cy="3200400"/>
             <wp:effectExtent l="19050" t="19050" r="19050" b="19050"/>
-            <wp:docPr id="727051093" name="Picture 2" descr="A logo with green lines&#10;&#10;AI-generated content may be incorrect."/>
+            <wp:docPr id="306340865" name="Picture 1" descr="A logo with green lines and white text&#10;&#10;AI-generated content may be incorrect."/>
             <wp:cNvGraphicFramePr>
               <a:graphicFrameLocks xmlns:a="http://schemas.openxmlformats.org/drawingml/2006/main" noChangeAspect="1"/>
             </wp:cNvGraphicFramePr>
@@ -352,7 +352,7 @@
               <a:graphicData uri="http://schemas.openxmlformats.org/drawingml/2006/picture">
                 <pic:pic xmlns:pic="http://schemas.openxmlformats.org/drawingml/2006/picture">
                   <pic:nvPicPr>
-                    <pic:cNvPr id="1167669298" name="Picture 2" descr="A logo with green lines&#10;&#10;AI-generated content may be incorrect."/>
+                    <pic:cNvPr id="1955352424" name="Picture 1" descr="A logo with green lines and white text&#10;&#10;AI-generated content may be incorrect."/>
                     <pic:cNvPicPr>
                       <a:picLocks noChangeAspect="1" noChangeArrowheads="1"/>
                     </pic:cNvPicPr>
@@ -381,7 +381,7 @@
                     <a:noFill/>
                     <a:ln>
                       <a:solidFill>
-                        <a:schemeClr val="tx1"/>
+                        <a:schemeClr val="bg2"/>
                       </a:solidFill>
                     </a:ln>
                   </pic:spPr>
@@ -396,10 +396,10 @@
           <w:noProof/>
         </w:rPr>
         <w:drawing>
-          <wp:inline distT="0" distB="0" distL="0" distR="0" wp14:anchorId="7BB82BD5" wp14:editId="79C8CDB0">
+          <wp:inline distT="0" distB="0" distL="0" distR="0" wp14:anchorId="6044A3A0" wp14:editId="44460AAA">
             <wp:extent cx="1828800" cy="3200400"/>
             <wp:effectExtent l="19050" t="19050" r="19050" b="19050"/>
-            <wp:docPr id="981274672" name="Picture 2" descr="A logo with green lines&#10;&#10;AI-generated content may be incorrect."/>
+            <wp:docPr id="1320569241" name="Picture 1" descr="A logo with green lines and white text&#10;&#10;AI-generated content may be incorrect."/>
             <wp:cNvGraphicFramePr>
               <a:graphicFrameLocks xmlns:a="http://schemas.openxmlformats.org/drawingml/2006/main" noChangeAspect="1"/>
             </wp:cNvGraphicFramePr>
@@ -407,7 +407,7 @@
               <a:graphicData uri="http://schemas.openxmlformats.org/drawingml/2006/picture">
                 <pic:pic xmlns:pic="http://schemas.openxmlformats.org/drawingml/2006/picture">
                   <pic:nvPicPr>
-                    <pic:cNvPr id="1167669298" name="Picture 2" descr="A logo with green lines&#10;&#10;AI-generated content may be incorrect."/>
+                    <pic:cNvPr id="1955352424" name="Picture 1" descr="A logo with green lines and white text&#10;&#10;AI-generated content may be incorrect."/>
                     <pic:cNvPicPr>
                       <a:picLocks noChangeAspect="1" noChangeArrowheads="1"/>
                     </pic:cNvPicPr>
@@ -436,7 +436,7 @@
                     <a:noFill/>
                     <a:ln>
                       <a:solidFill>
-                        <a:schemeClr val="tx1"/>
+                        <a:schemeClr val="bg2"/>
                       </a:solidFill>
                     </a:ln>
                   </pic:spPr>
@@ -451,10 +451,10 @@
           <w:noProof/>
         </w:rPr>
         <w:drawing>
-          <wp:inline distT="0" distB="0" distL="0" distR="0" wp14:anchorId="5B099F0F" wp14:editId="2B5BBF5B">
+          <wp:inline distT="0" distB="0" distL="0" distR="0" wp14:anchorId="73C945DF" wp14:editId="0B8A7420">
             <wp:extent cx="1828800" cy="3200400"/>
             <wp:effectExtent l="19050" t="19050" r="19050" b="19050"/>
-            <wp:docPr id="487696660" name="Picture 2" descr="A logo with green lines&#10;&#10;AI-generated content may be incorrect."/>
+            <wp:docPr id="1608885197" name="Picture 1" descr="A logo with green lines and white text&#10;&#10;AI-generated content may be incorrect."/>
             <wp:cNvGraphicFramePr>
               <a:graphicFrameLocks xmlns:a="http://schemas.openxmlformats.org/drawingml/2006/main" noChangeAspect="1"/>
             </wp:cNvGraphicFramePr>
@@ -462,7 +462,7 @@
               <a:graphicData uri="http://schemas.openxmlformats.org/drawingml/2006/picture">
                 <pic:pic xmlns:pic="http://schemas.openxmlformats.org/drawingml/2006/picture">
                   <pic:nvPicPr>
-                    <pic:cNvPr id="1167669298" name="Picture 2" descr="A logo with green lines&#10;&#10;AI-generated content may be incorrect."/>
+                    <pic:cNvPr id="1955352424" name="Picture 1" descr="A logo with green lines and white text&#10;&#10;AI-generated content may be incorrect."/>
                     <pic:cNvPicPr>
                       <a:picLocks noChangeAspect="1" noChangeArrowheads="1"/>
                     </pic:cNvPicPr>
@@ -491,7 +491,7 @@
                     <a:noFill/>
                     <a:ln>
                       <a:solidFill>
-                        <a:schemeClr val="tx1"/>
+                        <a:schemeClr val="bg2"/>
                       </a:solidFill>
                     </a:ln>
                   </pic:spPr>
@@ -506,10 +506,10 @@
           <w:noProof/>
         </w:rPr>
         <w:drawing>
-          <wp:inline distT="0" distB="0" distL="0" distR="0" wp14:anchorId="213B5AA0" wp14:editId="54B47E3D">
+          <wp:inline distT="0" distB="0" distL="0" distR="0" wp14:anchorId="462F4CF4" wp14:editId="1FA7F566">
             <wp:extent cx="1828800" cy="3200400"/>
             <wp:effectExtent l="19050" t="19050" r="19050" b="19050"/>
-            <wp:docPr id="2102701142" name="Picture 2" descr="A logo with green lines&#10;&#10;AI-generated content may be incorrect."/>
+            <wp:docPr id="543268906" name="Picture 1" descr="A logo with green lines and white text&#10;&#10;AI-generated content may be incorrect."/>
             <wp:cNvGraphicFramePr>
               <a:graphicFrameLocks xmlns:a="http://schemas.openxmlformats.org/drawingml/2006/main" noChangeAspect="1"/>
             </wp:cNvGraphicFramePr>
@@ -517,7 +517,7 @@
               <a:graphicData uri="http://schemas.openxmlformats.org/drawingml/2006/picture">
                 <pic:pic xmlns:pic="http://schemas.openxmlformats.org/drawingml/2006/picture">
                   <pic:nvPicPr>
-                    <pic:cNvPr id="1167669298" name="Picture 2" descr="A logo with green lines&#10;&#10;AI-generated content may be incorrect."/>
+                    <pic:cNvPr id="1955352424" name="Picture 1" descr="A logo with green lines and white text&#10;&#10;AI-generated content may be incorrect."/>
                     <pic:cNvPicPr>
                       <a:picLocks noChangeAspect="1" noChangeArrowheads="1"/>
                     </pic:cNvPicPr>
@@ -546,7 +546,7 @@
                     <a:noFill/>
                     <a:ln>
                       <a:solidFill>
-                        <a:schemeClr val="tx1"/>
+                        <a:schemeClr val="bg2"/>
                       </a:solidFill>
                     </a:ln>
                   </pic:spPr>
@@ -561,10 +561,10 @@
           <w:noProof/>
         </w:rPr>
         <w:drawing>
-          <wp:inline distT="0" distB="0" distL="0" distR="0" wp14:anchorId="59895366" wp14:editId="6AB59F7D">
+          <wp:inline distT="0" distB="0" distL="0" distR="0" wp14:anchorId="40BD45FC" wp14:editId="3832B235">
             <wp:extent cx="1828800" cy="3200400"/>
             <wp:effectExtent l="19050" t="19050" r="19050" b="19050"/>
-            <wp:docPr id="1377334959" name="Picture 2" descr="A logo with green lines&#10;&#10;AI-generated content may be incorrect."/>
+            <wp:docPr id="830753856" name="Picture 1" descr="A logo with green lines and white text&#10;&#10;AI-generated content may be incorrect."/>
             <wp:cNvGraphicFramePr>
               <a:graphicFrameLocks xmlns:a="http://schemas.openxmlformats.org/drawingml/2006/main" noChangeAspect="1"/>
             </wp:cNvGraphicFramePr>
@@ -572,7 +572,7 @@
               <a:graphicData uri="http://schemas.openxmlformats.org/drawingml/2006/picture">
                 <pic:pic xmlns:pic="http://schemas.openxmlformats.org/drawingml/2006/picture">
                   <pic:nvPicPr>
-                    <pic:cNvPr id="1167669298" name="Picture 2" descr="A logo with green lines&#10;&#10;AI-generated content may be incorrect."/>
+                    <pic:cNvPr id="1955352424" name="Picture 1" descr="A logo with green lines and white text&#10;&#10;AI-generated content may be incorrect."/>
                     <pic:cNvPicPr>
                       <a:picLocks noChangeAspect="1" noChangeArrowheads="1"/>
                     </pic:cNvPicPr>
@@ -601,7 +601,7 @@
                     <a:noFill/>
                     <a:ln>
                       <a:solidFill>
-                        <a:schemeClr val="tx1"/>
+                        <a:schemeClr val="bg2"/>
                       </a:solidFill>
                     </a:ln>
                   </pic:spPr>
@@ -616,10 +616,10 @@
           <w:noProof/>
         </w:rPr>
         <w:drawing>
-          <wp:inline distT="0" distB="0" distL="0" distR="0" wp14:anchorId="411BCC5C" wp14:editId="14F734EA">
+          <wp:inline distT="0" distB="0" distL="0" distR="0" wp14:anchorId="10417EAD" wp14:editId="5475EC35">
             <wp:extent cx="1828800" cy="3200400"/>
             <wp:effectExtent l="19050" t="19050" r="19050" b="19050"/>
-            <wp:docPr id="547697805" name="Picture 2" descr="A logo with green lines&#10;&#10;AI-generated content may be incorrect."/>
+            <wp:docPr id="1955352424" name="Picture 1" descr="A logo with green lines and white text&#10;&#10;AI-generated content may be incorrect."/>
             <wp:cNvGraphicFramePr>
               <a:graphicFrameLocks xmlns:a="http://schemas.openxmlformats.org/drawingml/2006/main" noChangeAspect="1"/>
             </wp:cNvGraphicFramePr>
@@ -627,7 +627,7 @@
               <a:graphicData uri="http://schemas.openxmlformats.org/drawingml/2006/picture">
                 <pic:pic xmlns:pic="http://schemas.openxmlformats.org/drawingml/2006/picture">
                   <pic:nvPicPr>
-                    <pic:cNvPr id="1167669298" name="Picture 2" descr="A logo with green lines&#10;&#10;AI-generated content may be incorrect."/>
+                    <pic:cNvPr id="1955352424" name="Picture 1" descr="A logo with green lines and white text&#10;&#10;AI-generated content may be incorrect."/>
                     <pic:cNvPicPr>
                       <a:picLocks noChangeAspect="1" noChangeArrowheads="1"/>
                     </pic:cNvPicPr>
@@ -656,7 +656,7 @@
                     <a:noFill/>
                     <a:ln>
                       <a:solidFill>
-                        <a:schemeClr val="tx1"/>
+                        <a:schemeClr val="bg2"/>
                       </a:solidFill>
                     </a:ln>
                   </pic:spPr>

</xml_diff>